<commit_message>
Small post-lab report update.
</commit_message>
<xml_diff>
--- a/Lab3/postlab/MEEM4707_Postlab3_rckreisc.docx
+++ b/Lab3/postlab/MEEM4707_Postlab3_rckreisc.docx
@@ -1,6 +1,6 @@
 
 <file path=word/document.xml><?xml version="1.0" encoding="utf-8"?>
-<w:document xmlns:wpc="http://schemas.microsoft.com/office/word/2010/wordprocessingCanvas" xmlns:cx="http://schemas.microsoft.com/office/drawing/2014/chartex" xmlns:cx1="http://schemas.microsoft.com/office/drawing/2015/9/8/chartex" xmlns:cx2="http://schemas.microsoft.com/office/drawing/2015/10/21/chartex" xmlns:cx3="http://schemas.microsoft.com/office/drawing/2016/5/9/chartex" xmlns:cx4="http://schemas.microsoft.com/office/drawing/2016/5/10/chartex" xmlns:cx5="http://schemas.microsoft.com/office/drawing/2016/5/11/chartex" xmlns:cx6="http://schemas.microsoft.com/office/drawing/2016/5/12/chartex" xmlns:cx7="http://schemas.microsoft.com/office/drawing/2016/5/13/chartex" xmlns:cx8="http://schemas.microsoft.com/office/drawing/2016/5/14/chartex" xmlns:mc="http://schemas.openxmlformats.org/markup-compatibility/2006" xmlns:aink="http://schemas.microsoft.com/office/drawing/2016/ink" xmlns:am3d="http://schemas.microsoft.com/office/drawing/2017/model3d" xmlns:o="urn:schemas-microsoft-com:office:office" xmlns:r="http://schemas.openxmlformats.org/officeDocument/2006/relationships" xmlns:m="http://schemas.openxmlformats.org/officeDocument/2006/math" xmlns:v="urn:schemas-microsoft-com:vml" xmlns:wp14="http://schemas.microsoft.com/office/word/2010/wordprocessingDrawing" xmlns:wp="http://schemas.openxmlformats.org/drawingml/2006/wordprocessingDrawing" xmlns:w10="urn:schemas-microsoft-com:office:word" xmlns:w="http://schemas.openxmlformats.org/wordprocessingml/2006/main" xmlns:w14="http://schemas.microsoft.com/office/word/2010/wordml" xmlns:w15="http://schemas.microsoft.com/office/word/2012/wordml" xmlns:w16cid="http://schemas.microsoft.com/office/word/2016/wordml/cid" xmlns:w16se="http://schemas.microsoft.com/office/word/2015/wordml/symex" xmlns:wpg="http://schemas.microsoft.com/office/word/2010/wordprocessingGroup" xmlns:wpi="http://schemas.microsoft.com/office/word/2010/wordprocessingInk" xmlns:wne="http://schemas.microsoft.com/office/word/2006/wordml" xmlns:wps="http://schemas.microsoft.com/office/word/2010/wordprocessingShape" mc:Ignorable="w14 w15 w16se w16cid wp14">
+<w:document xmlns:wpc="http://schemas.microsoft.com/office/word/2010/wordprocessingCanvas" xmlns:cx="http://schemas.microsoft.com/office/drawing/2014/chartex" xmlns:cx1="http://schemas.microsoft.com/office/drawing/2015/9/8/chartex" xmlns:cx2="http://schemas.microsoft.com/office/drawing/2015/10/21/chartex" xmlns:cx3="http://schemas.microsoft.com/office/drawing/2016/5/9/chartex" xmlns:cx4="http://schemas.microsoft.com/office/drawing/2016/5/10/chartex" xmlns:cx5="http://schemas.microsoft.com/office/drawing/2016/5/11/chartex" xmlns:cx6="http://schemas.microsoft.com/office/drawing/2016/5/12/chartex" xmlns:cx7="http://schemas.microsoft.com/office/drawing/2016/5/13/chartex" xmlns:cx8="http://schemas.microsoft.com/office/drawing/2016/5/14/chartex" xmlns:mc="http://schemas.openxmlformats.org/markup-compatibility/2006" xmlns:aink="http://schemas.microsoft.com/office/drawing/2016/ink" xmlns:am3d="http://schemas.microsoft.com/office/drawing/2017/model3d" xmlns:o="urn:schemas-microsoft-com:office:office" xmlns:oel="http://schemas.microsoft.com/office/2019/extlst" xmlns:r="http://schemas.openxmlformats.org/officeDocument/2006/relationships" xmlns:m="http://schemas.openxmlformats.org/officeDocument/2006/math" xmlns:v="urn:schemas-microsoft-com:vml" xmlns:wp14="http://schemas.microsoft.com/office/word/2010/wordprocessingDrawing" xmlns:wp="http://schemas.openxmlformats.org/drawingml/2006/wordprocessingDrawing" xmlns:w10="urn:schemas-microsoft-com:office:word" xmlns:w="http://schemas.openxmlformats.org/wordprocessingml/2006/main" xmlns:w14="http://schemas.microsoft.com/office/word/2010/wordml" xmlns:w15="http://schemas.microsoft.com/office/word/2012/wordml" xmlns:w16cex="http://schemas.microsoft.com/office/word/2018/wordml/cex" xmlns:w16cid="http://schemas.microsoft.com/office/word/2016/wordml/cid" xmlns:w16="http://schemas.microsoft.com/office/word/2018/wordml" xmlns:w16sdtdh="http://schemas.microsoft.com/office/word/2020/wordml/sdtdatahash" xmlns:w16se="http://schemas.microsoft.com/office/word/2015/wordml/symex" xmlns:wpg="http://schemas.microsoft.com/office/word/2010/wordprocessingGroup" xmlns:wpi="http://schemas.microsoft.com/office/word/2010/wordprocessingInk" xmlns:wne="http://schemas.microsoft.com/office/word/2006/wordml" xmlns:wps="http://schemas.microsoft.com/office/word/2010/wordprocessingShape" mc:Ignorable="w14 w15 w16se w16cid w16 w16cex w16sdtdh wp14">
   <w:body>
     <w:p>
       <w:pPr>
@@ -266,50 +266,27 @@
           <w:sz w:val="48"/>
           <w:szCs w:val="48"/>
         </w:rPr>
-        <w:t>Student</w:t>
+        <w:t>Colton Kreischer</w:t>
       </w:r>
       <w:r>
         <w:rPr>
           <w:b/>
           <w:sz w:val="48"/>
           <w:szCs w:val="48"/>
-          <w:lang w:eastAsia="ko-KR"/>
-        </w:rPr>
-        <w:t>s</w:t>
-      </w:r>
-      <w:r>
+        </w:rPr>
+        <w:br/>
+        <w:t>Amanda West</w:t>
+      </w:r>
+    </w:p>
+    <w:p>
+      <w:pPr>
+        <w:jc w:val="center"/>
         <w:rPr>
           <w:b/>
           <w:sz w:val="48"/>
           <w:szCs w:val="48"/>
         </w:rPr>
-        <w:t xml:space="preserve"> Name</w:t>
-      </w:r>
-      <w:r>
-        <w:rPr>
-          <w:b/>
-          <w:sz w:val="48"/>
-          <w:szCs w:val="48"/>
-        </w:rPr>
-        <w:t>s</w:t>
-      </w:r>
-    </w:p>
-    <w:p>
-      <w:pPr>
-        <w:rPr>
-          <w:b/>
-          <w:sz w:val="48"/>
-          <w:szCs w:val="48"/>
-        </w:rPr>
-      </w:pPr>
-      <w:r>
-        <w:rPr>
-          <w:b/>
-          <w:sz w:val="48"/>
-          <w:szCs w:val="48"/>
-        </w:rPr>
-        <w:t>Example)</w:t>
-      </w:r>
+      </w:pPr>
     </w:p>
     <w:tbl>
       <w:tblPr>
@@ -511,7 +488,15 @@
                 <w:sz w:val="32"/>
                 <w:szCs w:val="32"/>
               </w:rPr>
-              <w:t>40%</w:t>
+              <w:t>5</w:t>
+            </w:r>
+            <w:r>
+              <w:rPr>
+                <w:bCs/>
+                <w:sz w:val="32"/>
+                <w:szCs w:val="32"/>
+              </w:rPr>
+              <w:t>0%</w:t>
             </w:r>
           </w:p>
         </w:tc>
@@ -559,7 +544,15 @@
                 <w:sz w:val="32"/>
                 <w:szCs w:val="32"/>
               </w:rPr>
-              <w:t>60%</w:t>
+              <w:t>5</w:t>
+            </w:r>
+            <w:r>
+              <w:rPr>
+                <w:bCs/>
+                <w:sz w:val="32"/>
+                <w:szCs w:val="32"/>
+              </w:rPr>
+              <w:t>0%</w:t>
             </w:r>
           </w:p>
         </w:tc>
@@ -636,7 +629,15 @@
                 <w:sz w:val="32"/>
                 <w:szCs w:val="32"/>
               </w:rPr>
-              <w:t>60%</w:t>
+              <w:t>5</w:t>
+            </w:r>
+            <w:r>
+              <w:rPr>
+                <w:bCs/>
+                <w:sz w:val="32"/>
+                <w:szCs w:val="32"/>
+              </w:rPr>
+              <w:t>0%</w:t>
             </w:r>
           </w:p>
         </w:tc>
@@ -684,7 +685,15 @@
                 <w:sz w:val="32"/>
                 <w:szCs w:val="32"/>
               </w:rPr>
-              <w:t>40%</w:t>
+              <w:t>5</w:t>
+            </w:r>
+            <w:r>
+              <w:rPr>
+                <w:bCs/>
+                <w:sz w:val="32"/>
+                <w:szCs w:val="32"/>
+              </w:rPr>
+              <w:t>0%</w:t>
             </w:r>
           </w:p>
         </w:tc>
@@ -817,6 +826,9 @@
         <w:spacing w:after="0" w:line="240" w:lineRule="auto"/>
         <w:rPr>
           <w:rFonts w:asciiTheme="majorHAnsi" w:eastAsia="Times New Roman" w:hAnsiTheme="majorHAnsi" w:cstheme="majorHAnsi"/>
+          <w:b/>
+          <w:bCs/>
+          <w:color w:val="000000"/>
           <w:sz w:val="24"/>
           <w:szCs w:val="24"/>
           <w:lang w:eastAsia="ko-KR"/>
@@ -840,6 +852,119 @@
         <w:spacing w:after="0" w:line="240" w:lineRule="auto"/>
         <w:rPr>
           <w:rFonts w:asciiTheme="majorHAnsi" w:eastAsia="Times New Roman" w:hAnsiTheme="majorHAnsi" w:cstheme="majorHAnsi"/>
+          <w:b/>
+          <w:bCs/>
+          <w:color w:val="000000"/>
+          <w:sz w:val="24"/>
+          <w:szCs w:val="24"/>
+          <w:lang w:eastAsia="ko-KR"/>
+        </w:rPr>
+      </w:pPr>
+    </w:p>
+    <w:p>
+      <w:pPr>
+        <w:spacing w:after="0" w:line="240" w:lineRule="auto"/>
+        <w:jc w:val="center"/>
+        <w:rPr>
+          <w:rFonts w:asciiTheme="majorHAnsi" w:eastAsia="Times New Roman" w:hAnsiTheme="majorHAnsi" w:cstheme="majorHAnsi"/>
+          <w:color w:val="000000"/>
+          <w:sz w:val="24"/>
+          <w:szCs w:val="24"/>
+          <w:lang w:eastAsia="ko-KR"/>
+        </w:rPr>
+      </w:pPr>
+      <w:r>
+        <w:rPr>
+          <w:rFonts w:asciiTheme="majorHAnsi" w:eastAsia="Times New Roman" w:hAnsiTheme="majorHAnsi" w:cstheme="majorHAnsi"/>
+          <w:color w:val="000000"/>
+          <w:sz w:val="24"/>
+          <w:szCs w:val="24"/>
+          <w:lang w:eastAsia="ko-KR"/>
+        </w:rPr>
+        <w:drawing>
+          <wp:inline distT="0" distB="0" distL="0" distR="0" wp14:anchorId="1199F6CC" wp14:editId="490651F9">
+            <wp:extent cx="3943350" cy="2996427"/>
+            <wp:effectExtent l="0" t="0" r="0" b="0"/>
+            <wp:docPr id="643568169" name="Picture 1" descr="A computer screen shot of a computer code&#10;&#10;Description automatically generated"/>
+            <wp:cNvGraphicFramePr>
+              <a:graphicFrameLocks xmlns:a="http://schemas.openxmlformats.org/drawingml/2006/main" noChangeAspect="1"/>
+            </wp:cNvGraphicFramePr>
+            <a:graphic xmlns:a="http://schemas.openxmlformats.org/drawingml/2006/main">
+              <a:graphicData uri="http://schemas.openxmlformats.org/drawingml/2006/picture">
+                <pic:pic xmlns:pic="http://schemas.openxmlformats.org/drawingml/2006/picture">
+                  <pic:nvPicPr>
+                    <pic:cNvPr id="643568169" name="Picture 1" descr="A computer screen shot of a computer code&#10;&#10;Description automatically generated"/>
+                    <pic:cNvPicPr/>
+                  </pic:nvPicPr>
+                  <pic:blipFill>
+                    <a:blip r:embed="rId9"/>
+                    <a:stretch>
+                      <a:fillRect/>
+                    </a:stretch>
+                  </pic:blipFill>
+                  <pic:spPr>
+                    <a:xfrm>
+                      <a:off x="0" y="0"/>
+                      <a:ext cx="3949721" cy="3001268"/>
+                    </a:xfrm>
+                    <a:prstGeom prst="rect">
+                      <a:avLst/>
+                    </a:prstGeom>
+                  </pic:spPr>
+                </pic:pic>
+              </a:graphicData>
+            </a:graphic>
+          </wp:inline>
+        </w:drawing>
+      </w:r>
+    </w:p>
+    <w:p>
+      <w:pPr>
+        <w:spacing w:after="0" w:line="240" w:lineRule="auto"/>
+        <w:jc w:val="center"/>
+        <w:rPr>
+          <w:rFonts w:asciiTheme="majorHAnsi" w:eastAsia="Times New Roman" w:hAnsiTheme="majorHAnsi" w:cstheme="majorHAnsi"/>
+          <w:i/>
+          <w:iCs/>
+          <w:color w:val="000000"/>
+          <w:sz w:val="24"/>
+          <w:szCs w:val="24"/>
+          <w:lang w:eastAsia="ko-KR"/>
+        </w:rPr>
+      </w:pPr>
+      <w:r>
+        <w:rPr>
+          <w:rFonts w:asciiTheme="majorHAnsi" w:eastAsia="Times New Roman" w:hAnsiTheme="majorHAnsi" w:cstheme="majorHAnsi"/>
+          <w:b/>
+          <w:bCs/>
+          <w:i/>
+          <w:iCs/>
+          <w:color w:val="000000"/>
+          <w:sz w:val="24"/>
+          <w:szCs w:val="24"/>
+          <w:lang w:eastAsia="ko-KR"/>
+        </w:rPr>
+        <w:t>Figure 1</w:t>
+      </w:r>
+      <w:r>
+        <w:rPr>
+          <w:rFonts w:asciiTheme="majorHAnsi" w:eastAsia="Times New Roman" w:hAnsiTheme="majorHAnsi" w:cstheme="majorHAnsi"/>
+          <w:i/>
+          <w:iCs/>
+          <w:color w:val="000000"/>
+          <w:sz w:val="24"/>
+          <w:szCs w:val="24"/>
+          <w:lang w:eastAsia="ko-KR"/>
+        </w:rPr>
+        <w:t>: Original code used to move the robot in a square based solely on timing.</w:t>
+      </w:r>
+    </w:p>
+    <w:p>
+      <w:pPr>
+        <w:spacing w:after="0" w:line="240" w:lineRule="auto"/>
+        <w:rPr>
+          <w:rFonts w:asciiTheme="majorHAnsi" w:eastAsia="Times New Roman" w:hAnsiTheme="majorHAnsi" w:cstheme="majorHAnsi"/>
+          <w:color w:val="000000"/>
           <w:sz w:val="24"/>
           <w:szCs w:val="24"/>
           <w:lang w:eastAsia="ko-KR"/>
@@ -856,6 +981,36 @@
           <w:lang w:eastAsia="ko-KR"/>
         </w:rPr>
       </w:pPr>
+      <w:r>
+        <w:rPr>
+          <w:rFonts w:asciiTheme="majorHAnsi" w:eastAsia="Times New Roman" w:hAnsiTheme="majorHAnsi" w:cstheme="majorHAnsi"/>
+          <w:color w:val="000000"/>
+          <w:sz w:val="24"/>
+          <w:szCs w:val="24"/>
+          <w:lang w:eastAsia="ko-KR"/>
+        </w:rPr>
+        <w:t>The code in Figure 1 was used to generate the paths in Figure 2 on the real robot</w:t>
+      </w:r>
+      <w:r>
+        <w:rPr>
+          <w:rFonts w:asciiTheme="majorHAnsi" w:eastAsia="Times New Roman" w:hAnsiTheme="majorHAnsi" w:cstheme="majorHAnsi"/>
+          <w:color w:val="000000"/>
+          <w:sz w:val="24"/>
+          <w:szCs w:val="24"/>
+          <w:lang w:eastAsia="ko-KR"/>
+        </w:rPr>
+        <w:t>, with variable values changed for directionality and side length.</w:t>
+      </w:r>
+      <w:r>
+        <w:rPr>
+          <w:rFonts w:asciiTheme="majorHAnsi" w:eastAsia="Times New Roman" w:hAnsiTheme="majorHAnsi" w:cstheme="majorHAnsi"/>
+          <w:color w:val="000000"/>
+          <w:sz w:val="24"/>
+          <w:szCs w:val="24"/>
+          <w:lang w:eastAsia="ko-KR"/>
+        </w:rPr>
+        <w:t xml:space="preserve"> This was clearly imprecise without feedback or some form of tuning.</w:t>
+      </w:r>
     </w:p>
     <w:p>
       <w:pPr>
@@ -871,6 +1026,7 @@
     <w:p>
       <w:pPr>
         <w:spacing w:after="0" w:line="240" w:lineRule="auto"/>
+        <w:jc w:val="center"/>
         <w:rPr>
           <w:rFonts w:asciiTheme="majorHAnsi" w:eastAsia="Times New Roman" w:hAnsiTheme="majorHAnsi" w:cstheme="majorHAnsi"/>
           <w:sz w:val="24"/>
@@ -878,17 +1034,125 @@
           <w:lang w:eastAsia="ko-KR"/>
         </w:rPr>
       </w:pPr>
-    </w:p>
-    <w:p>
-      <w:pPr>
-        <w:spacing w:after="0" w:line="240" w:lineRule="auto"/>
+      <w:r>
         <w:rPr>
           <w:rFonts w:asciiTheme="majorHAnsi" w:eastAsia="Times New Roman" w:hAnsiTheme="majorHAnsi" w:cstheme="majorHAnsi"/>
           <w:sz w:val="24"/>
           <w:szCs w:val="24"/>
           <w:lang w:eastAsia="ko-KR"/>
         </w:rPr>
-      </w:pPr>
+        <w:drawing>
+          <wp:inline distT="0" distB="0" distL="0" distR="0" wp14:anchorId="3CF35E81" wp14:editId="608EDEE2">
+            <wp:extent cx="2505075" cy="2104503"/>
+            <wp:effectExtent l="0" t="0" r="0" b="0"/>
+            <wp:docPr id="384604812" name="Picture 1" descr="A graph with lines and numbers&#10;&#10;Description automatically generated"/>
+            <wp:cNvGraphicFramePr>
+              <a:graphicFrameLocks xmlns:a="http://schemas.openxmlformats.org/drawingml/2006/main" noChangeAspect="1"/>
+            </wp:cNvGraphicFramePr>
+            <a:graphic xmlns:a="http://schemas.openxmlformats.org/drawingml/2006/main">
+              <a:graphicData uri="http://schemas.openxmlformats.org/drawingml/2006/picture">
+                <pic:pic xmlns:pic="http://schemas.openxmlformats.org/drawingml/2006/picture">
+                  <pic:nvPicPr>
+                    <pic:cNvPr id="384604812" name="Picture 1" descr="A graph with lines and numbers&#10;&#10;Description automatically generated"/>
+                    <pic:cNvPicPr/>
+                  </pic:nvPicPr>
+                  <pic:blipFill>
+                    <a:blip r:embed="rId10"/>
+                    <a:stretch>
+                      <a:fillRect/>
+                    </a:stretch>
+                  </pic:blipFill>
+                  <pic:spPr>
+                    <a:xfrm>
+                      <a:off x="0" y="0"/>
+                      <a:ext cx="2517754" cy="2115155"/>
+                    </a:xfrm>
+                    <a:prstGeom prst="rect">
+                      <a:avLst/>
+                    </a:prstGeom>
+                  </pic:spPr>
+                </pic:pic>
+              </a:graphicData>
+            </a:graphic>
+          </wp:inline>
+        </w:drawing>
+      </w:r>
+      <w:r>
+        <w:rPr>
+          <w:rFonts w:asciiTheme="majorHAnsi" w:eastAsia="Times New Roman" w:hAnsiTheme="majorHAnsi" w:cstheme="majorHAnsi"/>
+          <w:sz w:val="24"/>
+          <w:szCs w:val="24"/>
+          <w:lang w:eastAsia="ko-KR"/>
+        </w:rPr>
+        <w:drawing>
+          <wp:inline distT="0" distB="0" distL="0" distR="0" wp14:anchorId="2E8DEDF1" wp14:editId="31040ACE">
+            <wp:extent cx="2549186" cy="2076450"/>
+            <wp:effectExtent l="0" t="0" r="3810" b="0"/>
+            <wp:docPr id="3046386" name="Picture 1" descr="A graph of a line&#10;&#10;Description automatically generated"/>
+            <wp:cNvGraphicFramePr>
+              <a:graphicFrameLocks xmlns:a="http://schemas.openxmlformats.org/drawingml/2006/main" noChangeAspect="1"/>
+            </wp:cNvGraphicFramePr>
+            <a:graphic xmlns:a="http://schemas.openxmlformats.org/drawingml/2006/main">
+              <a:graphicData uri="http://schemas.openxmlformats.org/drawingml/2006/picture">
+                <pic:pic xmlns:pic="http://schemas.openxmlformats.org/drawingml/2006/picture">
+                  <pic:nvPicPr>
+                    <pic:cNvPr id="3046386" name="Picture 1" descr="A graph of a line&#10;&#10;Description automatically generated"/>
+                    <pic:cNvPicPr/>
+                  </pic:nvPicPr>
+                  <pic:blipFill>
+                    <a:blip r:embed="rId11"/>
+                    <a:stretch>
+                      <a:fillRect/>
+                    </a:stretch>
+                  </pic:blipFill>
+                  <pic:spPr>
+                    <a:xfrm>
+                      <a:off x="0" y="0"/>
+                      <a:ext cx="2554572" cy="2080837"/>
+                    </a:xfrm>
+                    <a:prstGeom prst="rect">
+                      <a:avLst/>
+                    </a:prstGeom>
+                  </pic:spPr>
+                </pic:pic>
+              </a:graphicData>
+            </a:graphic>
+          </wp:inline>
+        </w:drawing>
+      </w:r>
+      <w:r>
+        <w:rPr>
+          <w:rFonts w:asciiTheme="majorHAnsi" w:eastAsia="Times New Roman" w:hAnsiTheme="majorHAnsi" w:cstheme="majorHAnsi"/>
+          <w:sz w:val="24"/>
+          <w:szCs w:val="24"/>
+          <w:lang w:eastAsia="ko-KR"/>
+        </w:rPr>
+        <w:br/>
+      </w:r>
+      <w:r>
+        <w:rPr>
+          <w:rFonts w:asciiTheme="majorHAnsi" w:eastAsia="Times New Roman" w:hAnsiTheme="majorHAnsi" w:cstheme="majorHAnsi"/>
+          <w:b/>
+          <w:bCs/>
+          <w:i/>
+          <w:iCs/>
+          <w:sz w:val="24"/>
+          <w:szCs w:val="24"/>
+          <w:lang w:eastAsia="ko-KR"/>
+        </w:rPr>
+        <w:t>Figure 2:</w:t>
+      </w:r>
+      <w:r>
+        <w:rPr>
+          <w:rFonts w:asciiTheme="majorHAnsi" w:eastAsia="Times New Roman" w:hAnsiTheme="majorHAnsi" w:cstheme="majorHAnsi"/>
+          <w:i/>
+          <w:iCs/>
+          <w:sz w:val="24"/>
+          <w:szCs w:val="24"/>
+          <w:lang w:eastAsia="ko-KR"/>
+        </w:rPr>
+        <w:t xml:space="preserve"> Squares drawn by the robot in real life, shown as timeless paths.</w:t>
+      </w:r>
     </w:p>
     <w:p>
       <w:pPr>
@@ -920,6 +1184,7 @@
           <w:sz w:val="24"/>
           <w:szCs w:val="24"/>
         </w:rPr>
+        <w:lastRenderedPageBreak/>
         <w:t xml:space="preserve">Problem 2. </w:t>
       </w:r>
       <w:r>
@@ -928,25 +1193,7 @@
           <w:sz w:val="24"/>
           <w:szCs w:val="24"/>
         </w:rPr>
-        <w:t xml:space="preserve">In pre-lab, you have calculated </w:t>
-      </w:r>
-      <w:proofErr w:type="spellStart"/>
-      <w:r>
-        <w:rPr>
-          <w:rFonts w:cstheme="majorHAnsi"/>
-          <w:sz w:val="24"/>
-          <w:szCs w:val="24"/>
-        </w:rPr>
-        <w:t>tunning</w:t>
-      </w:r>
-      <w:proofErr w:type="spellEnd"/>
-      <w:r>
-        <w:rPr>
-          <w:rFonts w:cstheme="majorHAnsi"/>
-          <w:sz w:val="24"/>
-          <w:szCs w:val="24"/>
-        </w:rPr>
-        <w:t xml:space="preserve"> parameters. During the lab session, use the tuned parameters (</w:t>
+        <w:t>In pre-lab, you have calculated tunning parameters. During the lab session, use the tuned parameters (</w:t>
       </w:r>
       <w:r>
         <w:rPr>
@@ -1054,8 +1301,6 @@
         </w:rPr>
         <w:t>Capture your desired trajectory and the robot’s estimated (recorded) trajectory in Gazebo and include them in your report.</w:t>
       </w:r>
-      <w:bookmarkStart w:id="0" w:name="_GoBack"/>
-      <w:bookmarkEnd w:id="0"/>
     </w:p>
     <w:p>
       <w:pPr>
@@ -1065,24 +1310,240 @@
           <w:bCs/>
         </w:rPr>
       </w:pPr>
+      <w:r>
+        <w:rPr>
+          <w:noProof/>
+        </w:rPr>
+        <w:drawing>
+          <wp:inline distT="0" distB="0" distL="0" distR="0" wp14:anchorId="113CDA77" wp14:editId="6695CBDD">
+            <wp:extent cx="5471795" cy="577850"/>
+            <wp:effectExtent l="0" t="0" r="0" b="0"/>
+            <wp:docPr id="9" name="image4.png"/>
+            <wp:cNvGraphicFramePr/>
+            <a:graphic xmlns:a="http://schemas.openxmlformats.org/drawingml/2006/main">
+              <a:graphicData uri="http://schemas.openxmlformats.org/drawingml/2006/picture">
+                <pic:pic xmlns:pic="http://schemas.openxmlformats.org/drawingml/2006/picture">
+                  <pic:nvPicPr>
+                    <pic:cNvPr id="9" name="image4.png"/>
+                    <pic:cNvPicPr/>
+                  </pic:nvPicPr>
+                  <pic:blipFill>
+                    <a:blip r:embed="rId12"/>
+                    <a:srcRect/>
+                    <a:stretch>
+                      <a:fillRect/>
+                    </a:stretch>
+                  </pic:blipFill>
+                  <pic:spPr>
+                    <a:xfrm>
+                      <a:off x="0" y="0"/>
+                      <a:ext cx="5471795" cy="577850"/>
+                    </a:xfrm>
+                    <a:prstGeom prst="rect">
+                      <a:avLst/>
+                    </a:prstGeom>
+                    <a:ln/>
+                  </pic:spPr>
+                </pic:pic>
+              </a:graphicData>
+            </a:graphic>
+          </wp:inline>
+        </w:drawing>
+      </w:r>
+    </w:p>
+    <w:p/>
+    <w:p>
+      <w:r>
+        <w:t>The code shown in Figure 3 was used to generate the path shown in Figure 4. After inverting the above equations (shown on lines 20-24 in Figure 3), and using parameters tuned at the same speeds, the program was able to draw the square much more accurately.</w:t>
+      </w:r>
     </w:p>
     <w:p>
       <w:pPr>
-        <w:pStyle w:val="Heading1"/>
+        <w:jc w:val="center"/>
+      </w:pPr>
+      <w:r>
+        <w:drawing>
+          <wp:inline distT="0" distB="0" distL="0" distR="0" wp14:anchorId="45AFAF44" wp14:editId="105E9E5F">
+            <wp:extent cx="4829175" cy="3865404"/>
+            <wp:effectExtent l="0" t="0" r="0" b="1905"/>
+            <wp:docPr id="2143915533" name="Picture 1" descr="A computer screen shot of a program&#10;&#10;Description automatically generated"/>
+            <wp:cNvGraphicFramePr>
+              <a:graphicFrameLocks xmlns:a="http://schemas.openxmlformats.org/drawingml/2006/main" noChangeAspect="1"/>
+            </wp:cNvGraphicFramePr>
+            <a:graphic xmlns:a="http://schemas.openxmlformats.org/drawingml/2006/main">
+              <a:graphicData uri="http://schemas.openxmlformats.org/drawingml/2006/picture">
+                <pic:pic xmlns:pic="http://schemas.openxmlformats.org/drawingml/2006/picture">
+                  <pic:nvPicPr>
+                    <pic:cNvPr id="2143915533" name="Picture 1" descr="A computer screen shot of a program&#10;&#10;Description automatically generated"/>
+                    <pic:cNvPicPr/>
+                  </pic:nvPicPr>
+                  <pic:blipFill>
+                    <a:blip r:embed="rId13"/>
+                    <a:stretch>
+                      <a:fillRect/>
+                    </a:stretch>
+                  </pic:blipFill>
+                  <pic:spPr>
+                    <a:xfrm>
+                      <a:off x="0" y="0"/>
+                      <a:ext cx="4841353" cy="3875151"/>
+                    </a:xfrm>
+                    <a:prstGeom prst="rect">
+                      <a:avLst/>
+                    </a:prstGeom>
+                  </pic:spPr>
+                </pic:pic>
+              </a:graphicData>
+            </a:graphic>
+          </wp:inline>
+        </w:drawing>
+      </w:r>
+      <w:r>
+        <w:br/>
+      </w:r>
+      <w:r>
         <w:rPr>
           <w:b/>
           <w:bCs/>
-        </w:rPr>
-      </w:pPr>
+          <w:i/>
+          <w:iCs/>
+        </w:rPr>
+        <w:t>Figure 3:</w:t>
+      </w:r>
+      <w:r>
+        <w:rPr>
+          <w:i/>
+          <w:iCs/>
+        </w:rPr>
+        <w:t xml:space="preserve"> New code used for moving in a square, taking into account the previously found a</w:t>
+      </w:r>
+      <w:r>
+        <w:rPr>
+          <w:i/>
+          <w:iCs/>
+          <w:vertAlign w:val="subscript"/>
+        </w:rPr>
+        <w:t>1</w:t>
+      </w:r>
+      <w:r>
+        <w:rPr>
+          <w:i/>
+          <w:iCs/>
+        </w:rPr>
+        <w:t>-a</w:t>
+      </w:r>
+      <w:r>
+        <w:rPr>
+          <w:i/>
+          <w:iCs/>
+          <w:vertAlign w:val="subscript"/>
+        </w:rPr>
+        <w:t>4</w:t>
+      </w:r>
+      <w:r>
+        <w:rPr>
+          <w:i/>
+          <w:iCs/>
+        </w:rPr>
+        <w:t xml:space="preserve"> coefficients.</w:t>
+      </w:r>
     </w:p>
     <w:p>
       <w:pPr>
-        <w:pStyle w:val="Heading1"/>
+        <w:jc w:val="center"/>
+      </w:pPr>
+    </w:p>
+    <w:p>
+      <w:pPr>
+        <w:jc w:val="center"/>
+      </w:pPr>
+      <w:r>
+        <w:lastRenderedPageBreak/>
+        <w:drawing>
+          <wp:inline distT="0" distB="0" distL="0" distR="0" wp14:anchorId="356B1BFE" wp14:editId="14C6A9DF">
+            <wp:extent cx="4543425" cy="3720070"/>
+            <wp:effectExtent l="0" t="0" r="0" b="0"/>
+            <wp:docPr id="679684194" name="Picture 1" descr="A graph of a line graph&#10;&#10;Description automatically generated"/>
+            <wp:cNvGraphicFramePr>
+              <a:graphicFrameLocks xmlns:a="http://schemas.openxmlformats.org/drawingml/2006/main" noChangeAspect="1"/>
+            </wp:cNvGraphicFramePr>
+            <a:graphic xmlns:a="http://schemas.openxmlformats.org/drawingml/2006/main">
+              <a:graphicData uri="http://schemas.openxmlformats.org/drawingml/2006/picture">
+                <pic:pic xmlns:pic="http://schemas.openxmlformats.org/drawingml/2006/picture">
+                  <pic:nvPicPr>
+                    <pic:cNvPr id="679684194" name="Picture 1" descr="A graph of a line graph&#10;&#10;Description automatically generated"/>
+                    <pic:cNvPicPr/>
+                  </pic:nvPicPr>
+                  <pic:blipFill>
+                    <a:blip r:embed="rId14"/>
+                    <a:stretch>
+                      <a:fillRect/>
+                    </a:stretch>
+                  </pic:blipFill>
+                  <pic:spPr>
+                    <a:xfrm>
+                      <a:off x="0" y="0"/>
+                      <a:ext cx="4556091" cy="3730441"/>
+                    </a:xfrm>
+                    <a:prstGeom prst="rect">
+                      <a:avLst/>
+                    </a:prstGeom>
+                  </pic:spPr>
+                </pic:pic>
+              </a:graphicData>
+            </a:graphic>
+          </wp:inline>
+        </w:drawing>
+      </w:r>
+      <w:r>
+        <w:br/>
+      </w:r>
+      <w:r>
         <w:rPr>
           <w:b/>
           <w:bCs/>
-        </w:rPr>
-      </w:pPr>
+          <w:i/>
+          <w:iCs/>
+        </w:rPr>
+        <w:t>Figure 4:</w:t>
+      </w:r>
+      <w:r>
+        <w:rPr>
+          <w:i/>
+          <w:iCs/>
+        </w:rPr>
+        <w:t xml:space="preserve"> Square path simulated and recorded using the tuned a</w:t>
+      </w:r>
+      <w:r>
+        <w:rPr>
+          <w:i/>
+          <w:iCs/>
+          <w:vertAlign w:val="subscript"/>
+        </w:rPr>
+        <w:t>1</w:t>
+      </w:r>
+      <w:r>
+        <w:rPr>
+          <w:i/>
+          <w:iCs/>
+        </w:rPr>
+        <w:t>-a</w:t>
+      </w:r>
+      <w:r>
+        <w:rPr>
+          <w:i/>
+          <w:iCs/>
+          <w:vertAlign w:val="subscript"/>
+        </w:rPr>
+        <w:t>4</w:t>
+      </w:r>
+      <w:r>
+        <w:rPr>
+          <w:i/>
+          <w:iCs/>
+        </w:rPr>
+        <w:t xml:space="preserve"> coefficients.</w:t>
+      </w:r>
     </w:p>
     <w:p>
       <w:pPr>
@@ -1137,7 +1598,28 @@
           <w:sz w:val="22"/>
           <w:szCs w:val="22"/>
         </w:rPr>
-        <w:t>Explain your understanding of the lab assignments.</w:t>
+        <w:t xml:space="preserve">The objective of this lab is </w:t>
+      </w:r>
+      <w:r>
+        <w:rPr>
+          <w:sz w:val="22"/>
+          <w:szCs w:val="22"/>
+        </w:rPr>
+        <w:t>to</w:t>
+      </w:r>
+      <w:r>
+        <w:rPr>
+          <w:sz w:val="22"/>
+          <w:szCs w:val="22"/>
+        </w:rPr>
+        <w:t xml:space="preserve"> practice tuning open-loop dead reckoning control, as well as to become familiar with the </w:t>
+      </w:r>
+      <w:r>
+        <w:rPr>
+          <w:sz w:val="22"/>
+          <w:szCs w:val="22"/>
+        </w:rPr>
+        <w:t>error caused by open-loop control. Using 1:1 analysis between simulated and experimental trajectories, participants should be able to improve the accuracy of the open-loop control.</w:t>
       </w:r>
     </w:p>
     <w:p>
@@ -1182,7 +1664,44 @@
           <w:sz w:val="22"/>
           <w:szCs w:val="22"/>
         </w:rPr>
-        <w:t>Explain what you planned to achieve the objective.</w:t>
+        <w:t>To get the original data, a ROS node would be used to repeatedly command linear velocity and angular velocity to draw a square. Using this data with the equations above, the coefficients a</w:t>
+      </w:r>
+      <w:r>
+        <w:rPr>
+          <w:sz w:val="22"/>
+          <w:szCs w:val="22"/>
+          <w:vertAlign w:val="subscript"/>
+        </w:rPr>
+        <w:t>1</w:t>
+      </w:r>
+      <w:r>
+        <w:rPr>
+          <w:sz w:val="22"/>
+          <w:szCs w:val="22"/>
+        </w:rPr>
+        <w:t>-a</w:t>
+      </w:r>
+      <w:r>
+        <w:rPr>
+          <w:sz w:val="22"/>
+          <w:szCs w:val="22"/>
+          <w:vertAlign w:val="subscript"/>
+        </w:rPr>
+        <w:t>4</w:t>
+      </w:r>
+      <w:r>
+        <w:rPr>
+          <w:sz w:val="22"/>
+          <w:szCs w:val="22"/>
+        </w:rPr>
+        <w:t xml:space="preserve"> could then be solved for. Finally, the inverse of the equations may be used (where command and actual values are flipped)</w:t>
+      </w:r>
+      <w:r>
+        <w:rPr>
+          <w:sz w:val="22"/>
+          <w:szCs w:val="22"/>
+        </w:rPr>
+        <w:t xml:space="preserve"> to attempt to negate the disparities between the target and actual values.</w:t>
       </w:r>
     </w:p>
     <w:p>
@@ -1204,23 +1723,11 @@
     </w:p>
     <w:p>
       <w:pPr>
-        <w:pStyle w:val="Heading1"/>
         <w:tabs>
           <w:tab w:val="left" w:pos="450"/>
         </w:tabs>
         <w:ind w:left="90"/>
-        <w:rPr>
-          <w:sz w:val="24"/>
-          <w:szCs w:val="24"/>
-        </w:rPr>
-      </w:pPr>
-      <w:r>
-        <w:rPr>
-          <w:sz w:val="24"/>
-          <w:szCs w:val="24"/>
-        </w:rPr>
-        <w:t>What problems did you face?</w:t>
-      </w:r>
+      </w:pPr>
     </w:p>
     <w:p>
       <w:pPr>
@@ -1229,6 +1736,13 @@
         </w:tabs>
         <w:ind w:left="90"/>
       </w:pPr>
+      <w:r>
+        <w:t xml:space="preserve">Once the inverted equations were in place, there was still significant (if not worse) disparity from the target path. The speeds were reduced to manage this (10 s linear, 10 s angular), however there was still disparity that the tuned controller did not resolve. Re-tuning the coefficients at the new speed, </w:t>
+      </w:r>
+      <w:r>
+        <w:lastRenderedPageBreak/>
+        <w:t>however, did resolve it to a high degree of accuracy. This likely indicates that the coefficients are directly related to the originally run speed, meaning that future tuning must be done on a case-to-case basis.</w:t>
+      </w:r>
     </w:p>
     <w:p>
       <w:pPr>
@@ -1244,32 +1758,11 @@
         <w:ind w:left="90" w:firstLine="0"/>
       </w:pPr>
       <w:r>
-        <w:lastRenderedPageBreak/>
         <w:t xml:space="preserve">The difference in strategy: Pre-lab vs. Lab strategy </w:t>
       </w:r>
-      <w:bookmarkStart w:id="1" w:name="_Hlk60862202"/>
+      <w:bookmarkStart w:id="0" w:name="_Hlk60862202"/>
     </w:p>
-    <w:p>
-      <w:pPr>
-        <w:pStyle w:val="Heading1"/>
-        <w:tabs>
-          <w:tab w:val="left" w:pos="450"/>
-        </w:tabs>
-        <w:ind w:left="90"/>
-        <w:rPr>
-          <w:sz w:val="24"/>
-          <w:szCs w:val="24"/>
-        </w:rPr>
-      </w:pPr>
-      <w:r>
-        <w:rPr>
-          <w:sz w:val="24"/>
-          <w:szCs w:val="24"/>
-        </w:rPr>
-        <w:t>Explain the modifications in your original plan.</w:t>
-      </w:r>
-    </w:p>
-    <w:bookmarkEnd w:id="1"/>
+    <w:bookmarkEnd w:id="0"/>
     <w:p>
       <w:pPr>
         <w:tabs>
@@ -1278,6 +1771,9 @@
         </w:tabs>
         <w:ind w:left="90"/>
       </w:pPr>
+      <w:r>
+        <w:t>While I originally expected the tuned coefficients to be linked only to the system itself, representing mechanical properties that would be valid under any combination of speeds, it appears that the tuned dead-reckoning controller is not so robust. Minor changes led to tuned parameters no longer being valid, so our strategy had to be adjusted accordingly (re-tune for every different speed/distance).</w:t>
+      </w:r>
     </w:p>
     <w:p>
       <w:pPr>
@@ -1299,9 +1795,13 @@
         <w:tab/>
       </w:r>
     </w:p>
-    <w:p/>
+    <w:p>
+      <w:r>
+        <w:t>Though the controller is still not closed-loop, it performed much better than I expected it to using only 4 tuned parameters. While future labs will likely incorporate closed-loop control, this lab has shown me that tuned open-loop controllers have plenty of practical applications for consistent systems which do not warrant the addition of a sensor for feedback.</w:t>
+      </w:r>
+    </w:p>
     <w:sectPr>
-      <w:footerReference w:type="default" r:id="rId9"/>
+      <w:footerReference w:type="default" r:id="rId15"/>
       <w:pgSz w:w="12240" w:h="15840"/>
       <w:pgMar w:top="1440" w:right="1440" w:bottom="1440" w:left="1440" w:header="720" w:footer="720" w:gutter="0"/>
       <w:pgBorders w:offsetFrom="page">
@@ -1318,7 +1818,7 @@
 </file>
 
 <file path=word/endnotes.xml><?xml version="1.0" encoding="utf-8"?>
-<w:endnotes xmlns:wpc="http://schemas.microsoft.com/office/word/2010/wordprocessingCanvas" xmlns:cx="http://schemas.microsoft.com/office/drawing/2014/chartex" xmlns:cx1="http://schemas.microsoft.com/office/drawing/2015/9/8/chartex" xmlns:cx2="http://schemas.microsoft.com/office/drawing/2015/10/21/chartex" xmlns:cx3="http://schemas.microsoft.com/office/drawing/2016/5/9/chartex" xmlns:cx4="http://schemas.microsoft.com/office/drawing/2016/5/10/chartex" xmlns:cx5="http://schemas.microsoft.com/office/drawing/2016/5/11/chartex" xmlns:cx6="http://schemas.microsoft.com/office/drawing/2016/5/12/chartex" xmlns:cx7="http://schemas.microsoft.com/office/drawing/2016/5/13/chartex" xmlns:cx8="http://schemas.microsoft.com/office/drawing/2016/5/14/chartex" xmlns:mc="http://schemas.openxmlformats.org/markup-compatibility/2006" xmlns:aink="http://schemas.microsoft.com/office/drawing/2016/ink" xmlns:am3d="http://schemas.microsoft.com/office/drawing/2017/model3d" xmlns:o="urn:schemas-microsoft-com:office:office" xmlns:r="http://schemas.openxmlformats.org/officeDocument/2006/relationships" xmlns:m="http://schemas.openxmlformats.org/officeDocument/2006/math" xmlns:v="urn:schemas-microsoft-com:vml" xmlns:wp14="http://schemas.microsoft.com/office/word/2010/wordprocessingDrawing" xmlns:wp="http://schemas.openxmlformats.org/drawingml/2006/wordprocessingDrawing" xmlns:w10="urn:schemas-microsoft-com:office:word" xmlns:w="http://schemas.openxmlformats.org/wordprocessingml/2006/main" xmlns:w14="http://schemas.microsoft.com/office/word/2010/wordml" xmlns:w15="http://schemas.microsoft.com/office/word/2012/wordml" xmlns:w16cid="http://schemas.microsoft.com/office/word/2016/wordml/cid" xmlns:w16se="http://schemas.microsoft.com/office/word/2015/wordml/symex" xmlns:wpg="http://schemas.microsoft.com/office/word/2010/wordprocessingGroup" xmlns:wpi="http://schemas.microsoft.com/office/word/2010/wordprocessingInk" xmlns:wne="http://schemas.microsoft.com/office/word/2006/wordml" xmlns:wps="http://schemas.microsoft.com/office/word/2010/wordprocessingShape" mc:Ignorable="w14 w15 w16se w16cid wp14">
+<w:endnotes xmlns:wpc="http://schemas.microsoft.com/office/word/2010/wordprocessingCanvas" xmlns:cx="http://schemas.microsoft.com/office/drawing/2014/chartex" xmlns:cx1="http://schemas.microsoft.com/office/drawing/2015/9/8/chartex" xmlns:cx2="http://schemas.microsoft.com/office/drawing/2015/10/21/chartex" xmlns:cx3="http://schemas.microsoft.com/office/drawing/2016/5/9/chartex" xmlns:cx4="http://schemas.microsoft.com/office/drawing/2016/5/10/chartex" xmlns:cx5="http://schemas.microsoft.com/office/drawing/2016/5/11/chartex" xmlns:cx6="http://schemas.microsoft.com/office/drawing/2016/5/12/chartex" xmlns:cx7="http://schemas.microsoft.com/office/drawing/2016/5/13/chartex" xmlns:cx8="http://schemas.microsoft.com/office/drawing/2016/5/14/chartex" xmlns:mc="http://schemas.openxmlformats.org/markup-compatibility/2006" xmlns:aink="http://schemas.microsoft.com/office/drawing/2016/ink" xmlns:am3d="http://schemas.microsoft.com/office/drawing/2017/model3d" xmlns:o="urn:schemas-microsoft-com:office:office" xmlns:oel="http://schemas.microsoft.com/office/2019/extlst" xmlns:r="http://schemas.openxmlformats.org/officeDocument/2006/relationships" xmlns:m="http://schemas.openxmlformats.org/officeDocument/2006/math" xmlns:v="urn:schemas-microsoft-com:vml" xmlns:wp14="http://schemas.microsoft.com/office/word/2010/wordprocessingDrawing" xmlns:wp="http://schemas.openxmlformats.org/drawingml/2006/wordprocessingDrawing" xmlns:w10="urn:schemas-microsoft-com:office:word" xmlns:w="http://schemas.openxmlformats.org/wordprocessingml/2006/main" xmlns:w14="http://schemas.microsoft.com/office/word/2010/wordml" xmlns:w15="http://schemas.microsoft.com/office/word/2012/wordml" xmlns:w16cex="http://schemas.microsoft.com/office/word/2018/wordml/cex" xmlns:w16cid="http://schemas.microsoft.com/office/word/2016/wordml/cid" xmlns:w16="http://schemas.microsoft.com/office/word/2018/wordml" xmlns:w16sdtdh="http://schemas.microsoft.com/office/word/2020/wordml/sdtdatahash" xmlns:w16se="http://schemas.microsoft.com/office/word/2015/wordml/symex" xmlns:wpg="http://schemas.microsoft.com/office/word/2010/wordprocessingGroup" xmlns:wpi="http://schemas.microsoft.com/office/word/2010/wordprocessingInk" xmlns:wne="http://schemas.microsoft.com/office/word/2006/wordml" xmlns:wps="http://schemas.microsoft.com/office/word/2010/wordprocessingShape" mc:Ignorable="w14 w15 w16se w16cid w16 w16cex w16sdtdh wp14">
   <w:endnote w:type="separator" w:id="-1">
     <w:p>
       <w:pPr>
@@ -1343,7 +1843,7 @@
 </file>
 
 <file path=word/footer1.xml><?xml version="1.0" encoding="utf-8"?>
-<w:ftr xmlns:wpc="http://schemas.microsoft.com/office/word/2010/wordprocessingCanvas" xmlns:cx="http://schemas.microsoft.com/office/drawing/2014/chartex" xmlns:cx1="http://schemas.microsoft.com/office/drawing/2015/9/8/chartex" xmlns:cx2="http://schemas.microsoft.com/office/drawing/2015/10/21/chartex" xmlns:cx3="http://schemas.microsoft.com/office/drawing/2016/5/9/chartex" xmlns:cx4="http://schemas.microsoft.com/office/drawing/2016/5/10/chartex" xmlns:cx5="http://schemas.microsoft.com/office/drawing/2016/5/11/chartex" xmlns:cx6="http://schemas.microsoft.com/office/drawing/2016/5/12/chartex" xmlns:cx7="http://schemas.microsoft.com/office/drawing/2016/5/13/chartex" xmlns:cx8="http://schemas.microsoft.com/office/drawing/2016/5/14/chartex" xmlns:mc="http://schemas.openxmlformats.org/markup-compatibility/2006" xmlns:aink="http://schemas.microsoft.com/office/drawing/2016/ink" xmlns:am3d="http://schemas.microsoft.com/office/drawing/2017/model3d" xmlns:o="urn:schemas-microsoft-com:office:office" xmlns:r="http://schemas.openxmlformats.org/officeDocument/2006/relationships" xmlns:m="http://schemas.openxmlformats.org/officeDocument/2006/math" xmlns:v="urn:schemas-microsoft-com:vml" xmlns:wp14="http://schemas.microsoft.com/office/word/2010/wordprocessingDrawing" xmlns:wp="http://schemas.openxmlformats.org/drawingml/2006/wordprocessingDrawing" xmlns:w10="urn:schemas-microsoft-com:office:word" xmlns:w="http://schemas.openxmlformats.org/wordprocessingml/2006/main" xmlns:w14="http://schemas.microsoft.com/office/word/2010/wordml" xmlns:w15="http://schemas.microsoft.com/office/word/2012/wordml" xmlns:w16cid="http://schemas.microsoft.com/office/word/2016/wordml/cid" xmlns:w16se="http://schemas.microsoft.com/office/word/2015/wordml/symex" xmlns:wpg="http://schemas.microsoft.com/office/word/2010/wordprocessingGroup" xmlns:wpi="http://schemas.microsoft.com/office/word/2010/wordprocessingInk" xmlns:wne="http://schemas.microsoft.com/office/word/2006/wordml" xmlns:wps="http://schemas.microsoft.com/office/word/2010/wordprocessingShape" mc:Ignorable="w14 w15 w16se w16cid wp14">
+<w:ftr xmlns:wpc="http://schemas.microsoft.com/office/word/2010/wordprocessingCanvas" xmlns:cx="http://schemas.microsoft.com/office/drawing/2014/chartex" xmlns:cx1="http://schemas.microsoft.com/office/drawing/2015/9/8/chartex" xmlns:cx2="http://schemas.microsoft.com/office/drawing/2015/10/21/chartex" xmlns:cx3="http://schemas.microsoft.com/office/drawing/2016/5/9/chartex" xmlns:cx4="http://schemas.microsoft.com/office/drawing/2016/5/10/chartex" xmlns:cx5="http://schemas.microsoft.com/office/drawing/2016/5/11/chartex" xmlns:cx6="http://schemas.microsoft.com/office/drawing/2016/5/12/chartex" xmlns:cx7="http://schemas.microsoft.com/office/drawing/2016/5/13/chartex" xmlns:cx8="http://schemas.microsoft.com/office/drawing/2016/5/14/chartex" xmlns:mc="http://schemas.openxmlformats.org/markup-compatibility/2006" xmlns:aink="http://schemas.microsoft.com/office/drawing/2016/ink" xmlns:am3d="http://schemas.microsoft.com/office/drawing/2017/model3d" xmlns:o="urn:schemas-microsoft-com:office:office" xmlns:oel="http://schemas.microsoft.com/office/2019/extlst" xmlns:r="http://schemas.openxmlformats.org/officeDocument/2006/relationships" xmlns:m="http://schemas.openxmlformats.org/officeDocument/2006/math" xmlns:v="urn:schemas-microsoft-com:vml" xmlns:wp14="http://schemas.microsoft.com/office/word/2010/wordprocessingDrawing" xmlns:wp="http://schemas.openxmlformats.org/drawingml/2006/wordprocessingDrawing" xmlns:w10="urn:schemas-microsoft-com:office:word" xmlns:w="http://schemas.openxmlformats.org/wordprocessingml/2006/main" xmlns:w14="http://schemas.microsoft.com/office/word/2010/wordml" xmlns:w15="http://schemas.microsoft.com/office/word/2012/wordml" xmlns:w16cex="http://schemas.microsoft.com/office/word/2018/wordml/cex" xmlns:w16cid="http://schemas.microsoft.com/office/word/2016/wordml/cid" xmlns:w16="http://schemas.microsoft.com/office/word/2018/wordml" xmlns:w16sdtdh="http://schemas.microsoft.com/office/word/2020/wordml/sdtdatahash" xmlns:w16se="http://schemas.microsoft.com/office/word/2015/wordml/symex" xmlns:wpg="http://schemas.microsoft.com/office/word/2010/wordprocessingGroup" xmlns:wpi="http://schemas.microsoft.com/office/word/2010/wordprocessingInk" xmlns:wne="http://schemas.microsoft.com/office/word/2006/wordml" xmlns:wps="http://schemas.microsoft.com/office/word/2010/wordprocessingShape" mc:Ignorable="w14 w15 w16se w16cid w16 w16cex w16sdtdh wp14">
   <w:sdt>
     <w:sdtPr>
       <w:id w:val="1257947232"/>
@@ -1396,7 +1896,7 @@
 </file>
 
 <file path=word/footnotes.xml><?xml version="1.0" encoding="utf-8"?>
-<w:footnotes xmlns:wpc="http://schemas.microsoft.com/office/word/2010/wordprocessingCanvas" xmlns:cx="http://schemas.microsoft.com/office/drawing/2014/chartex" xmlns:cx1="http://schemas.microsoft.com/office/drawing/2015/9/8/chartex" xmlns:cx2="http://schemas.microsoft.com/office/drawing/2015/10/21/chartex" xmlns:cx3="http://schemas.microsoft.com/office/drawing/2016/5/9/chartex" xmlns:cx4="http://schemas.microsoft.com/office/drawing/2016/5/10/chartex" xmlns:cx5="http://schemas.microsoft.com/office/drawing/2016/5/11/chartex" xmlns:cx6="http://schemas.microsoft.com/office/drawing/2016/5/12/chartex" xmlns:cx7="http://schemas.microsoft.com/office/drawing/2016/5/13/chartex" xmlns:cx8="http://schemas.microsoft.com/office/drawing/2016/5/14/chartex" xmlns:mc="http://schemas.openxmlformats.org/markup-compatibility/2006" xmlns:aink="http://schemas.microsoft.com/office/drawing/2016/ink" xmlns:am3d="http://schemas.microsoft.com/office/drawing/2017/model3d" xmlns:o="urn:schemas-microsoft-com:office:office" xmlns:r="http://schemas.openxmlformats.org/officeDocument/2006/relationships" xmlns:m="http://schemas.openxmlformats.org/officeDocument/2006/math" xmlns:v="urn:schemas-microsoft-com:vml" xmlns:wp14="http://schemas.microsoft.com/office/word/2010/wordprocessingDrawing" xmlns:wp="http://schemas.openxmlformats.org/drawingml/2006/wordprocessingDrawing" xmlns:w10="urn:schemas-microsoft-com:office:word" xmlns:w="http://schemas.openxmlformats.org/wordprocessingml/2006/main" xmlns:w14="http://schemas.microsoft.com/office/word/2010/wordml" xmlns:w15="http://schemas.microsoft.com/office/word/2012/wordml" xmlns:w16cid="http://schemas.microsoft.com/office/word/2016/wordml/cid" xmlns:w16se="http://schemas.microsoft.com/office/word/2015/wordml/symex" xmlns:wpg="http://schemas.microsoft.com/office/word/2010/wordprocessingGroup" xmlns:wpi="http://schemas.microsoft.com/office/word/2010/wordprocessingInk" xmlns:wne="http://schemas.microsoft.com/office/word/2006/wordml" xmlns:wps="http://schemas.microsoft.com/office/word/2010/wordprocessingShape" mc:Ignorable="w14 w15 w16se w16cid wp14">
+<w:footnotes xmlns:wpc="http://schemas.microsoft.com/office/word/2010/wordprocessingCanvas" xmlns:cx="http://schemas.microsoft.com/office/drawing/2014/chartex" xmlns:cx1="http://schemas.microsoft.com/office/drawing/2015/9/8/chartex" xmlns:cx2="http://schemas.microsoft.com/office/drawing/2015/10/21/chartex" xmlns:cx3="http://schemas.microsoft.com/office/drawing/2016/5/9/chartex" xmlns:cx4="http://schemas.microsoft.com/office/drawing/2016/5/10/chartex" xmlns:cx5="http://schemas.microsoft.com/office/drawing/2016/5/11/chartex" xmlns:cx6="http://schemas.microsoft.com/office/drawing/2016/5/12/chartex" xmlns:cx7="http://schemas.microsoft.com/office/drawing/2016/5/13/chartex" xmlns:cx8="http://schemas.microsoft.com/office/drawing/2016/5/14/chartex" xmlns:mc="http://schemas.openxmlformats.org/markup-compatibility/2006" xmlns:aink="http://schemas.microsoft.com/office/drawing/2016/ink" xmlns:am3d="http://schemas.microsoft.com/office/drawing/2017/model3d" xmlns:o="urn:schemas-microsoft-com:office:office" xmlns:oel="http://schemas.microsoft.com/office/2019/extlst" xmlns:r="http://schemas.openxmlformats.org/officeDocument/2006/relationships" xmlns:m="http://schemas.openxmlformats.org/officeDocument/2006/math" xmlns:v="urn:schemas-microsoft-com:vml" xmlns:wp14="http://schemas.microsoft.com/office/word/2010/wordprocessingDrawing" xmlns:wp="http://schemas.openxmlformats.org/drawingml/2006/wordprocessingDrawing" xmlns:w10="urn:schemas-microsoft-com:office:word" xmlns:w="http://schemas.openxmlformats.org/wordprocessingml/2006/main" xmlns:w14="http://schemas.microsoft.com/office/word/2010/wordml" xmlns:w15="http://schemas.microsoft.com/office/word/2012/wordml" xmlns:w16cex="http://schemas.microsoft.com/office/word/2018/wordml/cex" xmlns:w16cid="http://schemas.microsoft.com/office/word/2016/wordml/cid" xmlns:w16="http://schemas.microsoft.com/office/word/2018/wordml" xmlns:w16sdtdh="http://schemas.microsoft.com/office/word/2020/wordml/sdtdatahash" xmlns:w16se="http://schemas.microsoft.com/office/word/2015/wordml/symex" xmlns:wpg="http://schemas.microsoft.com/office/word/2010/wordprocessingGroup" xmlns:wpi="http://schemas.microsoft.com/office/word/2010/wordprocessingInk" xmlns:wne="http://schemas.microsoft.com/office/word/2006/wordml" xmlns:wps="http://schemas.microsoft.com/office/word/2010/wordprocessingShape" mc:Ignorable="w14 w15 w16se w16cid w16 w16cex w16sdtdh wp14">
   <w:footnote w:type="separator" w:id="-1">
     <w:p>
       <w:pPr>
@@ -1421,7 +1921,7 @@
 </file>
 
 <file path=word/numbering.xml><?xml version="1.0" encoding="utf-8"?>
-<w:numbering xmlns:wpc="http://schemas.microsoft.com/office/word/2010/wordprocessingCanvas" xmlns:cx="http://schemas.microsoft.com/office/drawing/2014/chartex" xmlns:cx1="http://schemas.microsoft.com/office/drawing/2015/9/8/chartex" xmlns:cx2="http://schemas.microsoft.com/office/drawing/2015/10/21/chartex" xmlns:cx3="http://schemas.microsoft.com/office/drawing/2016/5/9/chartex" xmlns:cx4="http://schemas.microsoft.com/office/drawing/2016/5/10/chartex" xmlns:cx5="http://schemas.microsoft.com/office/drawing/2016/5/11/chartex" xmlns:cx6="http://schemas.microsoft.com/office/drawing/2016/5/12/chartex" xmlns:cx7="http://schemas.microsoft.com/office/drawing/2016/5/13/chartex" xmlns:cx8="http://schemas.microsoft.com/office/drawing/2016/5/14/chartex" xmlns:mc="http://schemas.openxmlformats.org/markup-compatibility/2006" xmlns:aink="http://schemas.microsoft.com/office/drawing/2016/ink" xmlns:am3d="http://schemas.microsoft.com/office/drawing/2017/model3d" xmlns:o="urn:schemas-microsoft-com:office:office" xmlns:r="http://schemas.openxmlformats.org/officeDocument/2006/relationships" xmlns:m="http://schemas.openxmlformats.org/officeDocument/2006/math" xmlns:v="urn:schemas-microsoft-com:vml" xmlns:wp14="http://schemas.microsoft.com/office/word/2010/wordprocessingDrawing" xmlns:wp="http://schemas.openxmlformats.org/drawingml/2006/wordprocessingDrawing" xmlns:w10="urn:schemas-microsoft-com:office:word" xmlns:w="http://schemas.openxmlformats.org/wordprocessingml/2006/main" xmlns:w14="http://schemas.microsoft.com/office/word/2010/wordml" xmlns:w15="http://schemas.microsoft.com/office/word/2012/wordml" xmlns:w16cid="http://schemas.microsoft.com/office/word/2016/wordml/cid" xmlns:w16se="http://schemas.microsoft.com/office/word/2015/wordml/symex" xmlns:wpg="http://schemas.microsoft.com/office/word/2010/wordprocessingGroup" xmlns:wpi="http://schemas.microsoft.com/office/word/2010/wordprocessingInk" xmlns:wne="http://schemas.microsoft.com/office/word/2006/wordml" xmlns:wps="http://schemas.microsoft.com/office/word/2010/wordprocessingShape" mc:Ignorable="w14 w15 w16se w16cid wp14">
+<w:numbering xmlns:wpc="http://schemas.microsoft.com/office/word/2010/wordprocessingCanvas" xmlns:cx="http://schemas.microsoft.com/office/drawing/2014/chartex" xmlns:cx1="http://schemas.microsoft.com/office/drawing/2015/9/8/chartex" xmlns:cx2="http://schemas.microsoft.com/office/drawing/2015/10/21/chartex" xmlns:cx3="http://schemas.microsoft.com/office/drawing/2016/5/9/chartex" xmlns:cx4="http://schemas.microsoft.com/office/drawing/2016/5/10/chartex" xmlns:cx5="http://schemas.microsoft.com/office/drawing/2016/5/11/chartex" xmlns:cx6="http://schemas.microsoft.com/office/drawing/2016/5/12/chartex" xmlns:cx7="http://schemas.microsoft.com/office/drawing/2016/5/13/chartex" xmlns:cx8="http://schemas.microsoft.com/office/drawing/2016/5/14/chartex" xmlns:mc="http://schemas.openxmlformats.org/markup-compatibility/2006" xmlns:aink="http://schemas.microsoft.com/office/drawing/2016/ink" xmlns:am3d="http://schemas.microsoft.com/office/drawing/2017/model3d" xmlns:o="urn:schemas-microsoft-com:office:office" xmlns:oel="http://schemas.microsoft.com/office/2019/extlst" xmlns:r="http://schemas.openxmlformats.org/officeDocument/2006/relationships" xmlns:m="http://schemas.openxmlformats.org/officeDocument/2006/math" xmlns:v="urn:schemas-microsoft-com:vml" xmlns:wp14="http://schemas.microsoft.com/office/word/2010/wordprocessingDrawing" xmlns:wp="http://schemas.openxmlformats.org/drawingml/2006/wordprocessingDrawing" xmlns:w10="urn:schemas-microsoft-com:office:word" xmlns:w="http://schemas.openxmlformats.org/wordprocessingml/2006/main" xmlns:w14="http://schemas.microsoft.com/office/word/2010/wordml" xmlns:w15="http://schemas.microsoft.com/office/word/2012/wordml" xmlns:w16cex="http://schemas.microsoft.com/office/word/2018/wordml/cex" xmlns:w16cid="http://schemas.microsoft.com/office/word/2016/wordml/cid" xmlns:w16="http://schemas.microsoft.com/office/word/2018/wordml" xmlns:w16sdtdh="http://schemas.microsoft.com/office/word/2020/wordml/sdtdatahash" xmlns:w16se="http://schemas.microsoft.com/office/word/2015/wordml/symex" xmlns:wpg="http://schemas.microsoft.com/office/word/2010/wordprocessingGroup" xmlns:wpi="http://schemas.microsoft.com/office/word/2010/wordprocessingInk" xmlns:wne="http://schemas.microsoft.com/office/word/2006/wordml" xmlns:wps="http://schemas.microsoft.com/office/word/2010/wordprocessingShape" mc:Ignorable="w14 w15 w16se w16cid w16 w16cex w16sdtdh wp14">
   <w:abstractNum w:abstractNumId="0" w15:restartNumberingAfterBreak="0">
     <w:nsid w:val="07C24D28"/>
     <w:multiLevelType w:val="hybridMultilevel"/>
@@ -5085,10 +5585,10 @@
       </w:pPr>
     </w:lvl>
   </w:abstractNum>
-  <w:num w:numId="1">
+  <w:num w:numId="1" w16cid:durableId="269627709">
     <w:abstractNumId w:val="30"/>
   </w:num>
-  <w:num w:numId="2">
+  <w:num w:numId="2" w16cid:durableId="1230845666">
     <w:abstractNumId w:val="15"/>
     <w:lvlOverride w:ilvl="0">
       <w:startOverride w:val="1"/>
@@ -5118,110 +5618,110 @@
       <w:startOverride w:val="1"/>
     </w:lvlOverride>
   </w:num>
-  <w:num w:numId="3">
+  <w:num w:numId="3" w16cid:durableId="288559429">
     <w:abstractNumId w:val="7"/>
   </w:num>
-  <w:num w:numId="4">
+  <w:num w:numId="4" w16cid:durableId="1193885191">
     <w:abstractNumId w:val="26"/>
   </w:num>
-  <w:num w:numId="5">
+  <w:num w:numId="5" w16cid:durableId="374962742">
     <w:abstractNumId w:val="8"/>
   </w:num>
-  <w:num w:numId="6">
+  <w:num w:numId="6" w16cid:durableId="1326055701">
     <w:abstractNumId w:val="25"/>
   </w:num>
-  <w:num w:numId="7">
+  <w:num w:numId="7" w16cid:durableId="99568522">
     <w:abstractNumId w:val="0"/>
   </w:num>
-  <w:num w:numId="8">
+  <w:num w:numId="8" w16cid:durableId="923610296">
     <w:abstractNumId w:val="19"/>
   </w:num>
-  <w:num w:numId="9">
+  <w:num w:numId="9" w16cid:durableId="523053503">
     <w:abstractNumId w:val="34"/>
   </w:num>
-  <w:num w:numId="10">
+  <w:num w:numId="10" w16cid:durableId="1303198514">
     <w:abstractNumId w:val="4"/>
   </w:num>
-  <w:num w:numId="11">
+  <w:num w:numId="11" w16cid:durableId="709302985">
     <w:abstractNumId w:val="5"/>
   </w:num>
-  <w:num w:numId="12">
+  <w:num w:numId="12" w16cid:durableId="451562551">
     <w:abstractNumId w:val="10"/>
   </w:num>
-  <w:num w:numId="13">
+  <w:num w:numId="13" w16cid:durableId="1064335449">
     <w:abstractNumId w:val="27"/>
   </w:num>
-  <w:num w:numId="14">
+  <w:num w:numId="14" w16cid:durableId="376902359">
     <w:abstractNumId w:val="20"/>
   </w:num>
-  <w:num w:numId="15">
+  <w:num w:numId="15" w16cid:durableId="886064147">
     <w:abstractNumId w:val="6"/>
   </w:num>
-  <w:num w:numId="16">
+  <w:num w:numId="16" w16cid:durableId="117914211">
     <w:abstractNumId w:val="31"/>
   </w:num>
-  <w:num w:numId="17">
+  <w:num w:numId="17" w16cid:durableId="801770607">
     <w:abstractNumId w:val="1"/>
   </w:num>
-  <w:num w:numId="18">
+  <w:num w:numId="18" w16cid:durableId="216742738">
     <w:abstractNumId w:val="3"/>
   </w:num>
-  <w:num w:numId="19">
+  <w:num w:numId="19" w16cid:durableId="1433623489">
     <w:abstractNumId w:val="16"/>
   </w:num>
-  <w:num w:numId="20">
+  <w:num w:numId="20" w16cid:durableId="1733581155">
     <w:abstractNumId w:val="2"/>
   </w:num>
-  <w:num w:numId="21">
+  <w:num w:numId="21" w16cid:durableId="794717758">
     <w:abstractNumId w:val="11"/>
   </w:num>
-  <w:num w:numId="22">
+  <w:num w:numId="22" w16cid:durableId="1114327931">
     <w:abstractNumId w:val="23"/>
   </w:num>
-  <w:num w:numId="23">
+  <w:num w:numId="23" w16cid:durableId="1252007890">
     <w:abstractNumId w:val="17"/>
   </w:num>
-  <w:num w:numId="24">
+  <w:num w:numId="24" w16cid:durableId="968319531">
     <w:abstractNumId w:val="9"/>
   </w:num>
-  <w:num w:numId="25">
+  <w:num w:numId="25" w16cid:durableId="655380795">
     <w:abstractNumId w:val="32"/>
   </w:num>
-  <w:num w:numId="26">
+  <w:num w:numId="26" w16cid:durableId="1130899889">
     <w:abstractNumId w:val="13"/>
   </w:num>
-  <w:num w:numId="27">
+  <w:num w:numId="27" w16cid:durableId="1386758797">
     <w:abstractNumId w:val="28"/>
   </w:num>
-  <w:num w:numId="28">
+  <w:num w:numId="28" w16cid:durableId="2068337842">
     <w:abstractNumId w:val="18"/>
   </w:num>
-  <w:num w:numId="29">
+  <w:num w:numId="29" w16cid:durableId="21589248">
     <w:abstractNumId w:val="12"/>
   </w:num>
-  <w:num w:numId="30">
+  <w:num w:numId="30" w16cid:durableId="1411544671">
     <w:abstractNumId w:val="22"/>
   </w:num>
-  <w:num w:numId="31">
+  <w:num w:numId="31" w16cid:durableId="1432582229">
     <w:abstractNumId w:val="24"/>
   </w:num>
-  <w:num w:numId="32">
+  <w:num w:numId="32" w16cid:durableId="1895047794">
     <w:abstractNumId w:val="14"/>
   </w:num>
-  <w:num w:numId="33">
+  <w:num w:numId="33" w16cid:durableId="1668751765">
     <w:abstractNumId w:val="33"/>
   </w:num>
-  <w:num w:numId="34">
+  <w:num w:numId="34" w16cid:durableId="1708413926">
     <w:abstractNumId w:val="29"/>
   </w:num>
-  <w:num w:numId="35">
+  <w:num w:numId="35" w16cid:durableId="369108205">
     <w:abstractNumId w:val="21"/>
   </w:num>
 </w:numbering>
 </file>
 
 <file path=word/styles.xml><?xml version="1.0" encoding="utf-8"?>
-<w:styles xmlns:mc="http://schemas.openxmlformats.org/markup-compatibility/2006" xmlns:r="http://schemas.openxmlformats.org/officeDocument/2006/relationships" xmlns:w="http://schemas.openxmlformats.org/wordprocessingml/2006/main" xmlns:w14="http://schemas.microsoft.com/office/word/2010/wordml" xmlns:w15="http://schemas.microsoft.com/office/word/2012/wordml" xmlns:w16cid="http://schemas.microsoft.com/office/word/2016/wordml/cid" xmlns:w16se="http://schemas.microsoft.com/office/word/2015/wordml/symex" mc:Ignorable="w14 w15 w16se w16cid">
+<w:styles xmlns:mc="http://schemas.openxmlformats.org/markup-compatibility/2006" xmlns:r="http://schemas.openxmlformats.org/officeDocument/2006/relationships" xmlns:w="http://schemas.openxmlformats.org/wordprocessingml/2006/main" xmlns:w14="http://schemas.microsoft.com/office/word/2010/wordml" xmlns:w15="http://schemas.microsoft.com/office/word/2012/wordml" xmlns:w16cex="http://schemas.microsoft.com/office/word/2018/wordml/cex" xmlns:w16cid="http://schemas.microsoft.com/office/word/2016/wordml/cid" xmlns:w16="http://schemas.microsoft.com/office/word/2018/wordml" xmlns:w16sdtdh="http://schemas.microsoft.com/office/word/2020/wordml/sdtdatahash" xmlns:w16se="http://schemas.microsoft.com/office/word/2015/wordml/symex" mc:Ignorable="w14 w15 w16se w16cid w16 w16cex w16sdtdh">
   <w:docDefaults>
     <w:rPrDefault>
       <w:rPr>
@@ -5237,7 +5737,7 @@
       </w:pPr>
     </w:pPrDefault>
   </w:docDefaults>
-  <w:latentStyles w:defLockedState="0" w:defUIPriority="99" w:defSemiHidden="0" w:defUnhideWhenUsed="0" w:defQFormat="0" w:count="375">
+  <w:latentStyles w:defLockedState="0" w:defUIPriority="99" w:defSemiHidden="0" w:defUnhideWhenUsed="0" w:defQFormat="0" w:count="376">
     <w:lsdException w:name="Normal" w:uiPriority="0" w:qFormat="1"/>
     <w:lsdException w:name="heading 1" w:uiPriority="9" w:qFormat="1"/>
     <w:lsdException w:name="heading 2" w:semiHidden="1" w:uiPriority="9" w:unhideWhenUsed="1" w:qFormat="1"/>
@@ -5613,6 +6113,7 @@
     <w:lsdException w:name="Smart Hyperlink" w:semiHidden="1" w:unhideWhenUsed="1"/>
     <w:lsdException w:name="Hashtag" w:semiHidden="1" w:unhideWhenUsed="1"/>
     <w:lsdException w:name="Unresolved Mention" w:semiHidden="1" w:unhideWhenUsed="1"/>
+    <w:lsdException w:name="Smart Link" w:semiHidden="1" w:unhideWhenUsed="1"/>
   </w:latentStyles>
   <w:style w:type="paragraph" w:default="1" w:styleId="Normal">
     <w:name w:val="Normal"/>

</xml_diff>